<commit_message>
Clase 10 - 09.07.2024
</commit_message>
<xml_diff>
--- a/Clase_09_07_2024/Temas_dados.docx
+++ b/Clase_09_07_2024/Temas_dados.docx
@@ -137,7 +137,16 @@
           <w:szCs w:val="20"/>
           <w:lang w:val="es-ES"/>
         </w:rPr>
-        <w:t>Rigidez que agrega el modo estricto</w:t>
+        <w:t>Robustez</w:t>
+      </w:r>
+      <w:r>
+        <w:rPr>
+          <w:rFonts w:ascii="Arial" w:hAnsi="Arial" w:cs="Arial"/>
+          <w:sz w:val="20"/>
+          <w:szCs w:val="20"/>
+          <w:lang w:val="es-ES"/>
+        </w:rPr>
+        <w:t xml:space="preserve"> que agrega el modo estricto</w:t>
       </w:r>
     </w:p>
     <w:p>
@@ -384,16 +393,7 @@
           <w:szCs w:val="20"/>
           <w:lang w:val="es-ES"/>
         </w:rPr>
-        <w:t xml:space="preserve">. </w:t>
-      </w:r>
-      <w:r>
-        <w:rPr>
-          <w:rFonts w:ascii="Arial" w:hAnsi="Arial" w:cs="Arial"/>
-          <w:sz w:val="20"/>
-          <w:szCs w:val="20"/>
-          <w:lang w:val="es-ES"/>
-        </w:rPr>
-        <w:t>Ejemplos.</w:t>
+        <w:t>. Ejemplos.</w:t>
       </w:r>
     </w:p>
     <w:p>
@@ -418,25 +418,7 @@
           <w:szCs w:val="20"/>
           <w:lang w:val="es-ES"/>
         </w:rPr>
-        <w:t xml:space="preserve">This en métodos de objetos (funciones </w:t>
-      </w:r>
-      <w:r>
-        <w:rPr>
-          <w:rFonts w:ascii="Arial" w:hAnsi="Arial" w:cs="Arial"/>
-          <w:sz w:val="20"/>
-          <w:szCs w:val="20"/>
-          <w:lang w:val="es-ES"/>
-        </w:rPr>
-        <w:t>de flecha</w:t>
-      </w:r>
-      <w:r>
-        <w:rPr>
-          <w:rFonts w:ascii="Arial" w:hAnsi="Arial" w:cs="Arial"/>
-          <w:sz w:val="20"/>
-          <w:szCs w:val="20"/>
-          <w:lang w:val="es-ES"/>
-        </w:rPr>
-        <w:t>)</w:t>
+        <w:t>This en métodos de objetos (funciones de flecha)</w:t>
       </w:r>
       <w:r>
         <w:rPr>
@@ -497,16 +479,7 @@
           <w:szCs w:val="20"/>
           <w:lang w:val="es-ES"/>
         </w:rPr>
-        <w:t xml:space="preserve">. </w:t>
-      </w:r>
-      <w:r>
-        <w:rPr>
-          <w:rFonts w:ascii="Arial" w:hAnsi="Arial" w:cs="Arial"/>
-          <w:sz w:val="20"/>
-          <w:szCs w:val="20"/>
-          <w:lang w:val="es-ES"/>
-        </w:rPr>
-        <w:t>Ejemplos.</w:t>
+        <w:t>. Ejemplos.</w:t>
       </w:r>
     </w:p>
     <w:sectPr>
@@ -1242,6 +1215,7 @@
   <w:style w:type="character" w:default="1" w:styleId="Fuentedeprrafopredeter">
     <w:name w:val="Default Paragraph Font"/>
     <w:uiPriority w:val="1"/>
+    <w:semiHidden/>
     <w:unhideWhenUsed/>
   </w:style>
   <w:style w:type="table" w:default="1" w:styleId="Tablanormal">

</xml_diff>